<commit_message>
updated log and added carssatge11.xml
</commit_message>
<xml_diff>
--- a/LBP.docx
+++ b/LBP.docx
@@ -1192,8 +1192,6 @@
       <w:r>
         <w:t>ain</w:t>
       </w:r>
-      <w:bookmarkStart w:id="0" w:name="_GoBack"/>
-      <w:bookmarkEnd w:id="0"/>
       <w:r>
         <w:t xml:space="preserve">s negatives. resized to 100x100. cleaned </w:t>
       </w:r>
@@ -1909,10 +1907,7 @@
       </w:r>
       <w:proofErr w:type="spellEnd"/>
       <w:r>
-        <w:t xml:space="preserve"> </w:t>
-      </w:r>
-      <w:r>
-        <w:t>6000</w:t>
+        <w:t xml:space="preserve"> 6000</w:t>
       </w:r>
     </w:p>
     <w:p>
@@ -1945,25 +1940,7 @@
       </w:r>
       <w:proofErr w:type="spellEnd"/>
       <w:r>
-        <w:t xml:space="preserve"> </w:t>
-      </w:r>
-      <w:r>
-        <w:t>600</w:t>
-      </w:r>
-      <w:r>
-        <w:t xml:space="preserve">0 -w </w:t>
-      </w:r>
-      <w:r>
-        <w:t>70</w:t>
-      </w:r>
-      <w:r>
-        <w:t xml:space="preserve"> -h </w:t>
-      </w:r>
-      <w:r>
-        <w:t>7</w:t>
-      </w:r>
-      <w:r>
-        <w:t>0 -</w:t>
+        <w:t xml:space="preserve"> 6000 -w 70 -h 70 -</w:t>
       </w:r>
       <w:proofErr w:type="spellStart"/>
       <w:r>
@@ -2053,6 +2030,336 @@
       <w:proofErr w:type="spellEnd"/>
       <w:r>
         <w:t xml:space="preserve"> 10 -w 70 -h 70 -</w:t>
+      </w:r>
+      <w:proofErr w:type="spellStart"/>
+      <w:r>
+        <w:t>featureType</w:t>
+      </w:r>
+      <w:proofErr w:type="spellEnd"/>
+      <w:r>
+        <w:t xml:space="preserve"> LBP</w:t>
+      </w:r>
+    </w:p>
+    <w:p>
+      <w:pPr>
+        <w:rPr>
+          <w:b/>
+          <w:u w:val="single"/>
+        </w:rPr>
+      </w:pPr>
+    </w:p>
+    <w:p>
+      <w:pPr>
+        <w:rPr>
+          <w:b/>
+          <w:u w:val="single"/>
+        </w:rPr>
+      </w:pPr>
+      <w:r>
+        <w:rPr>
+          <w:b/>
+          <w:u w:val="single"/>
+        </w:rPr>
+        <w:t>26/3/18</w:t>
+      </w:r>
+    </w:p>
+    <w:p>
+      <w:pPr>
+        <w:pStyle w:val="ListParagraph"/>
+        <w:numPr>
+          <w:ilvl w:val="0"/>
+          <w:numId w:val="2"/>
+        </w:numPr>
+        <w:rPr>
+          <w:b/>
+        </w:rPr>
+      </w:pPr>
+      <w:r>
+        <w:t>6340 negative images with 149 hard mining images of road</w:t>
+      </w:r>
+    </w:p>
+    <w:p>
+      <w:pPr>
+        <w:pStyle w:val="ListParagraph"/>
+        <w:numPr>
+          <w:ilvl w:val="0"/>
+          <w:numId w:val="2"/>
+        </w:numPr>
+      </w:pPr>
+      <w:proofErr w:type="spellStart"/>
+      <w:r>
+        <w:t>opencv_createsamples</w:t>
+      </w:r>
+      <w:proofErr w:type="spellEnd"/>
+      <w:r>
+        <w:t xml:space="preserve"> -</w:t>
+      </w:r>
+      <w:proofErr w:type="spellStart"/>
+      <w:r>
+        <w:t>img</w:t>
+      </w:r>
+      <w:proofErr w:type="spellEnd"/>
+      <w:r>
+        <w:t xml:space="preserve"> 1.jpg -</w:t>
+      </w:r>
+      <w:proofErr w:type="spellStart"/>
+      <w:r>
+        <w:t>bg</w:t>
+      </w:r>
+      <w:proofErr w:type="spellEnd"/>
+      <w:r>
+        <w:t xml:space="preserve"> bg.txt -info </w:t>
+      </w:r>
+      <w:proofErr w:type="spellStart"/>
+      <w:r>
+        <w:t>infonew</w:t>
+      </w:r>
+      <w:proofErr w:type="spellEnd"/>
+      <w:r>
+        <w:t>/</w:t>
+      </w:r>
+      <w:r>
+        <w:t>info1/</w:t>
+      </w:r>
+      <w:proofErr w:type="spellStart"/>
+      <w:r>
+        <w:t>info.lst</w:t>
+      </w:r>
+      <w:proofErr w:type="spellEnd"/>
+      <w:r>
+        <w:t xml:space="preserve"> -</w:t>
+      </w:r>
+      <w:proofErr w:type="spellStart"/>
+      <w:r>
+        <w:t>pngoutput</w:t>
+      </w:r>
+      <w:proofErr w:type="spellEnd"/>
+      <w:r>
+        <w:t xml:space="preserve"> </w:t>
+      </w:r>
+      <w:proofErr w:type="spellStart"/>
+      <w:r>
+        <w:t>infonew</w:t>
+      </w:r>
+      <w:proofErr w:type="spellEnd"/>
+      <w:r>
+        <w:t>/</w:t>
+      </w:r>
+      <w:r>
+        <w:t>info1 -</w:t>
+      </w:r>
+      <w:proofErr w:type="spellStart"/>
+      <w:r>
+        <w:t>maxxangle</w:t>
+      </w:r>
+      <w:proofErr w:type="spellEnd"/>
+      <w:r>
+        <w:t xml:space="preserve"> 0.5 -</w:t>
+      </w:r>
+      <w:proofErr w:type="spellStart"/>
+      <w:r>
+        <w:t>maxyangle</w:t>
+      </w:r>
+      <w:proofErr w:type="spellEnd"/>
+      <w:r>
+        <w:t xml:space="preserve"> 0.5 -</w:t>
+      </w:r>
+      <w:proofErr w:type="spellStart"/>
+      <w:r>
+        <w:t>maxzangle</w:t>
+      </w:r>
+      <w:proofErr w:type="spellEnd"/>
+      <w:r>
+        <w:t xml:space="preserve"> 0.5 -</w:t>
+      </w:r>
+      <w:proofErr w:type="spellStart"/>
+      <w:r>
+        <w:t>num</w:t>
+      </w:r>
+      <w:proofErr w:type="spellEnd"/>
+      <w:r>
+        <w:t xml:space="preserve"> 6</w:t>
+      </w:r>
+      <w:r>
+        <w:t>3</w:t>
+      </w:r>
+      <w:r>
+        <w:t>00</w:t>
+      </w:r>
+    </w:p>
+    <w:p>
+      <w:pPr>
+        <w:pStyle w:val="ListParagraph"/>
+        <w:numPr>
+          <w:ilvl w:val="0"/>
+          <w:numId w:val="2"/>
+        </w:numPr>
+      </w:pPr>
+      <w:proofErr w:type="spellStart"/>
+      <w:r>
+        <w:t>opencv_createsamples</w:t>
+      </w:r>
+      <w:proofErr w:type="spellEnd"/>
+      <w:r>
+        <w:t xml:space="preserve"> -info </w:t>
+      </w:r>
+      <w:proofErr w:type="spellStart"/>
+      <w:r>
+        <w:t>infonew</w:t>
+      </w:r>
+      <w:proofErr w:type="spellEnd"/>
+      <w:r>
+        <w:t>/</w:t>
+      </w:r>
+      <w:r>
+        <w:t>info1/</w:t>
+      </w:r>
+      <w:proofErr w:type="spellStart"/>
+      <w:r>
+        <w:t>info.lst</w:t>
+      </w:r>
+      <w:proofErr w:type="spellEnd"/>
+      <w:r>
+        <w:t xml:space="preserve"> -</w:t>
+      </w:r>
+      <w:proofErr w:type="spellStart"/>
+      <w:r>
+        <w:t>num</w:t>
+      </w:r>
+      <w:proofErr w:type="spellEnd"/>
+      <w:r>
+        <w:t xml:space="preserve"> 6</w:t>
+      </w:r>
+      <w:r>
+        <w:t>3</w:t>
+      </w:r>
+      <w:r>
+        <w:t>00 -w 70 -h 70 -</w:t>
+      </w:r>
+      <w:proofErr w:type="spellStart"/>
+      <w:r>
+        <w:t>vec</w:t>
+      </w:r>
+      <w:proofErr w:type="spellEnd"/>
+      <w:r>
+        <w:t xml:space="preserve"> </w:t>
+      </w:r>
+      <w:proofErr w:type="spellStart"/>
+      <w:r>
+        <w:t>vecs</w:t>
+      </w:r>
+      <w:r>
+        <w:t>new</w:t>
+      </w:r>
+      <w:proofErr w:type="spellEnd"/>
+      <w:r>
+        <w:t>/positives1.vec</w:t>
+      </w:r>
+    </w:p>
+    <w:p>
+      <w:pPr>
+        <w:pStyle w:val="ListParagraph"/>
+        <w:numPr>
+          <w:ilvl w:val="0"/>
+          <w:numId w:val="2"/>
+        </w:numPr>
+        <w:rPr>
+          <w:b/>
+        </w:rPr>
+      </w:pPr>
+      <w:r>
+        <w:t xml:space="preserve">python mergevec.py -v </w:t>
+      </w:r>
+      <w:proofErr w:type="spellStart"/>
+      <w:r>
+        <w:t>vecs</w:t>
+      </w:r>
+      <w:r>
+        <w:t>new</w:t>
+      </w:r>
+      <w:bookmarkStart w:id="0" w:name="_GoBack"/>
+      <w:bookmarkEnd w:id="0"/>
+      <w:proofErr w:type="spellEnd"/>
+      <w:r>
+        <w:t xml:space="preserve"> -o </w:t>
+      </w:r>
+      <w:proofErr w:type="spellStart"/>
+      <w:r>
+        <w:t>finalpos.vec</w:t>
+      </w:r>
+      <w:proofErr w:type="spellEnd"/>
+    </w:p>
+    <w:p>
+      <w:pPr>
+        <w:pStyle w:val="ListParagraph"/>
+        <w:numPr>
+          <w:ilvl w:val="0"/>
+          <w:numId w:val="2"/>
+        </w:numPr>
+      </w:pPr>
+      <w:proofErr w:type="spellStart"/>
+      <w:r>
+        <w:t>opencv_traincascade</w:t>
+      </w:r>
+      <w:proofErr w:type="spellEnd"/>
+      <w:r>
+        <w:t xml:space="preserve"> -data </w:t>
+      </w:r>
+      <w:proofErr w:type="spellStart"/>
+      <w:r>
+        <w:t>datanew</w:t>
+      </w:r>
+      <w:proofErr w:type="spellEnd"/>
+      <w:r>
+        <w:t xml:space="preserve"> -</w:t>
+      </w:r>
+      <w:proofErr w:type="spellStart"/>
+      <w:r>
+        <w:t>vec</w:t>
+      </w:r>
+      <w:proofErr w:type="spellEnd"/>
+      <w:r>
+        <w:t xml:space="preserve"> </w:t>
+      </w:r>
+      <w:proofErr w:type="spellStart"/>
+      <w:r>
+        <w:t>finalpos.vec</w:t>
+      </w:r>
+      <w:proofErr w:type="spellEnd"/>
+      <w:r>
+        <w:t xml:space="preserve"> -</w:t>
+      </w:r>
+      <w:proofErr w:type="spellStart"/>
+      <w:r>
+        <w:t>bg</w:t>
+      </w:r>
+      <w:proofErr w:type="spellEnd"/>
+      <w:r>
+        <w:t xml:space="preserve"> bg.txt -</w:t>
+      </w:r>
+      <w:proofErr w:type="spellStart"/>
+      <w:r>
+        <w:t>numPos</w:t>
+      </w:r>
+      <w:proofErr w:type="spellEnd"/>
+      <w:r>
+        <w:t xml:space="preserve"> 4000 -</w:t>
+      </w:r>
+      <w:proofErr w:type="spellStart"/>
+      <w:r>
+        <w:t>numNeg</w:t>
+      </w:r>
+      <w:proofErr w:type="spellEnd"/>
+      <w:r>
+        <w:t xml:space="preserve"> 6300 -</w:t>
+      </w:r>
+      <w:proofErr w:type="spellStart"/>
+      <w:r>
+        <w:t>numStages</w:t>
+      </w:r>
+      <w:proofErr w:type="spellEnd"/>
+      <w:r>
+        <w:t xml:space="preserve"> 16 -w 70 -h 70 -</w:t>
       </w:r>
       <w:proofErr w:type="spellStart"/>
       <w:r>

</xml_diff>